<commit_message>
Some changes we made.
</commit_message>
<xml_diff>
--- a/Unimplemented_Parts.docx
+++ b/Unimplemented_Parts.docx
@@ -9,11 +9,11 @@
         <w:tblLook w:val="04A0" w:firstRow="1" w:lastRow="0" w:firstColumn="1" w:lastColumn="0" w:noHBand="0" w:noVBand="1"/>
       </w:tblPr>
       <w:tblGrid>
-        <w:gridCol w:w="1769"/>
-        <w:gridCol w:w="1454"/>
-        <w:gridCol w:w="1419"/>
-        <w:gridCol w:w="1458"/>
-        <w:gridCol w:w="1262"/>
+        <w:gridCol w:w="1396"/>
+        <w:gridCol w:w="1137"/>
+        <w:gridCol w:w="1088"/>
+        <w:gridCol w:w="1331"/>
+        <w:gridCol w:w="2410"/>
         <w:gridCol w:w="1654"/>
       </w:tblGrid>
       <w:tr>
@@ -87,46 +87,258 @@
             <w:r>
               <w:t xml:space="preserve">Tertiary </w:t>
             </w:r>
+            <w:r>
+              <w:t>Queen</w:t>
+            </w:r>
+          </w:p>
+        </w:tc>
+        <w:tc>
+          <w:tcPr>
+            <w:tcW w:w="1563" w:type="dxa"/>
+          </w:tcPr>
+          <w:p/>
+        </w:tc>
+        <w:tc>
+          <w:tcPr>
+            <w:tcW w:w="1532" w:type="dxa"/>
+          </w:tcPr>
+          <w:p/>
+        </w:tc>
+        <w:tc>
+          <w:tcPr>
+            <w:tcW w:w="1566" w:type="dxa"/>
+          </w:tcPr>
+          <w:p>
+            <w:r>
+              <w:t>Tertiary</w:t>
+            </w:r>
+            <w:r>
+              <w:t xml:space="preserve"> </w:t>
+            </w:r>
+            <w:r>
+              <w:t>Player</w:t>
+            </w:r>
+          </w:p>
+        </w:tc>
+        <w:tc>
+          <w:tcPr>
+            <w:tcW w:w="1344" w:type="dxa"/>
+          </w:tcPr>
+          <w:p/>
+        </w:tc>
+        <w:tc>
+          <w:tcPr>
+            <w:tcW w:w="1113" w:type="dxa"/>
+          </w:tcPr>
+          <w:p>
+            <w:r>
+              <w:t>The class doesn’t have the implementation for choosing the moving and shooting strategies.</w:t>
+            </w:r>
+          </w:p>
+        </w:tc>
+      </w:tr>
+      <w:tr>
+        <w:tc>
+          <w:tcPr>
+            <w:tcW w:w="1898" w:type="dxa"/>
+          </w:tcPr>
+          <w:p>
+            <w:r>
+              <w:t>Primary Queen</w:t>
+            </w:r>
+          </w:p>
+        </w:tc>
+        <w:tc>
+          <w:tcPr>
+            <w:tcW w:w="1563" w:type="dxa"/>
+          </w:tcPr>
+          <w:p/>
+        </w:tc>
+        <w:tc>
+          <w:tcPr>
+            <w:tcW w:w="1532" w:type="dxa"/>
+          </w:tcPr>
+          <w:p/>
+        </w:tc>
+        <w:tc>
+          <w:tcPr>
+            <w:tcW w:w="1566" w:type="dxa"/>
+          </w:tcPr>
+          <w:p>
+            <w:r>
+              <w:t>R1Point</w:t>
+            </w:r>
+          </w:p>
+        </w:tc>
+        <w:tc>
+          <w:tcPr>
+            <w:tcW w:w="1344" w:type="dxa"/>
+          </w:tcPr>
+          <w:p>
+            <w:r>
+              <w:rPr>
+                <w:rFonts w:ascii="Consolas" w:hAnsi="Consolas" w:cs="Consolas"/>
+                <w:color w:val="000000"/>
+                <w:sz w:val="19"/>
+                <w:szCs w:val="19"/>
+              </w:rPr>
+              <w:t>ReflectAboutEqualAxis</w:t>
+            </w:r>
+          </w:p>
+        </w:tc>
+        <w:tc>
+          <w:tcPr>
+            <w:tcW w:w="1113" w:type="dxa"/>
+          </w:tcPr>
+          <w:p>
+            <w:r>
+              <w:t xml:space="preserve">The method cannot be implemented because </w:t>
+            </w:r>
+            <w:r>
+              <w:t>it’s</w:t>
+            </w:r>
+            <w:r>
+              <w:t xml:space="preserve"> undefined on this class. The problem is, this is against software design principle.</w:t>
+            </w:r>
+          </w:p>
+        </w:tc>
+      </w:tr>
+      <w:tr>
+        <w:tc>
+          <w:tcPr>
+            <w:tcW w:w="1898" w:type="dxa"/>
+          </w:tcPr>
+          <w:p>
+            <w:r>
+              <w:t>Primary Queen</w:t>
+            </w:r>
+          </w:p>
+        </w:tc>
+        <w:tc>
+          <w:tcPr>
+            <w:tcW w:w="1563" w:type="dxa"/>
+          </w:tcPr>
+          <w:p/>
+        </w:tc>
+        <w:tc>
+          <w:tcPr>
+            <w:tcW w:w="1532" w:type="dxa"/>
+          </w:tcPr>
+          <w:p/>
+        </w:tc>
+        <w:tc>
+          <w:tcPr>
+            <w:tcW w:w="1566" w:type="dxa"/>
+          </w:tcPr>
+          <w:p>
+            <w:r>
+              <w:t>R1Direction</w:t>
+            </w:r>
+          </w:p>
+        </w:tc>
+        <w:tc>
+          <w:tcPr>
+            <w:tcW w:w="1344" w:type="dxa"/>
+          </w:tcPr>
+          <w:p>
+            <w:r>
+              <w:t>Display</w:t>
+            </w:r>
+          </w:p>
+        </w:tc>
+        <w:tc>
+          <w:tcPr>
+            <w:tcW w:w="1113" w:type="dxa"/>
+          </w:tcPr>
+          <w:p>
+            <w:r>
+              <w:t>The method supposed to use generic wildcard.</w:t>
+            </w:r>
+          </w:p>
+        </w:tc>
+      </w:tr>
+      <w:tr>
+        <w:tc>
+          <w:tcPr>
+            <w:tcW w:w="1898" w:type="dxa"/>
+          </w:tcPr>
+          <w:p/>
+        </w:tc>
+        <w:tc>
+          <w:tcPr>
+            <w:tcW w:w="1563" w:type="dxa"/>
+          </w:tcPr>
+          <w:p/>
+        </w:tc>
+        <w:tc>
+          <w:tcPr>
+            <w:tcW w:w="1532" w:type="dxa"/>
+          </w:tcPr>
+          <w:p/>
+        </w:tc>
+        <w:tc>
+          <w:tcPr>
+            <w:tcW w:w="1566" w:type="dxa"/>
+          </w:tcPr>
+          <w:p/>
+        </w:tc>
+        <w:tc>
+          <w:tcPr>
+            <w:tcW w:w="1344" w:type="dxa"/>
+          </w:tcPr>
+          <w:p>
+            <w:r>
+              <w:t>Fill</w:t>
+            </w:r>
+          </w:p>
+        </w:tc>
+        <w:tc>
+          <w:tcPr>
+            <w:tcW w:w="1113" w:type="dxa"/>
+          </w:tcPr>
+          <w:p>
+            <w:r>
+              <w:t>The method supposed to use generic wildcard.</w:t>
+            </w:r>
+          </w:p>
+        </w:tc>
+      </w:tr>
+      <w:tr>
+        <w:tc>
+          <w:tcPr>
+            <w:tcW w:w="1898" w:type="dxa"/>
+          </w:tcPr>
+          <w:p/>
+        </w:tc>
+        <w:tc>
+          <w:tcPr>
+            <w:tcW w:w="1563" w:type="dxa"/>
+          </w:tcPr>
+          <w:p/>
+        </w:tc>
+        <w:tc>
+          <w:tcPr>
+            <w:tcW w:w="1532" w:type="dxa"/>
+          </w:tcPr>
+          <w:p/>
+        </w:tc>
+        <w:tc>
+          <w:tcPr>
+            <w:tcW w:w="1566" w:type="dxa"/>
+          </w:tcPr>
+          <w:p/>
+        </w:tc>
+        <w:tc>
+          <w:tcPr>
+            <w:tcW w:w="1344" w:type="dxa"/>
+          </w:tcPr>
+          <w:p>
+            <w:r>
+              <w:t>CompareTo</w:t>
+            </w:r>
             <w:bookmarkStart w:id="0" w:name="_GoBack"/>
             <w:bookmarkEnd w:id="0"/>
-            <w:r>
-              <w:t>Queen</w:t>
-            </w:r>
-          </w:p>
-        </w:tc>
-        <w:tc>
-          <w:tcPr>
-            <w:tcW w:w="1563" w:type="dxa"/>
-          </w:tcPr>
-          <w:p/>
-        </w:tc>
-        <w:tc>
-          <w:tcPr>
-            <w:tcW w:w="1532" w:type="dxa"/>
-          </w:tcPr>
-          <w:p/>
-        </w:tc>
-        <w:tc>
-          <w:tcPr>
-            <w:tcW w:w="1566" w:type="dxa"/>
-          </w:tcPr>
-          <w:p>
-            <w:r>
-              <w:t>Tertiary</w:t>
-            </w:r>
-            <w:r>
-              <w:t xml:space="preserve"> </w:t>
-            </w:r>
-            <w:r>
-              <w:t>Player</w:t>
-            </w:r>
-          </w:p>
-        </w:tc>
-        <w:tc>
-          <w:tcPr>
-            <w:tcW w:w="1344" w:type="dxa"/>
-          </w:tcPr>
-          <w:p/>
+          </w:p>
         </w:tc>
         <w:tc>
           <w:tcPr>
@@ -134,161 +346,9 @@
           </w:tcPr>
           <w:p>
             <w:r>
-              <w:t>The class doesn’t have the implementation for choosing the moving and shooting strategies.</w:t>
-            </w:r>
-          </w:p>
-        </w:tc>
-      </w:tr>
-      <w:tr>
-        <w:tc>
-          <w:tcPr>
-            <w:tcW w:w="1898" w:type="dxa"/>
-          </w:tcPr>
-          <w:p/>
-        </w:tc>
-        <w:tc>
-          <w:tcPr>
-            <w:tcW w:w="1563" w:type="dxa"/>
-          </w:tcPr>
-          <w:p/>
-        </w:tc>
-        <w:tc>
-          <w:tcPr>
-            <w:tcW w:w="1532" w:type="dxa"/>
-          </w:tcPr>
-          <w:p/>
-        </w:tc>
-        <w:tc>
-          <w:tcPr>
-            <w:tcW w:w="1566" w:type="dxa"/>
-          </w:tcPr>
-          <w:p/>
-        </w:tc>
-        <w:tc>
-          <w:tcPr>
-            <w:tcW w:w="1344" w:type="dxa"/>
-          </w:tcPr>
-          <w:p/>
-        </w:tc>
-        <w:tc>
-          <w:tcPr>
-            <w:tcW w:w="1113" w:type="dxa"/>
-          </w:tcPr>
-          <w:p/>
-        </w:tc>
-      </w:tr>
-      <w:tr>
-        <w:tc>
-          <w:tcPr>
-            <w:tcW w:w="1898" w:type="dxa"/>
-          </w:tcPr>
-          <w:p/>
-        </w:tc>
-        <w:tc>
-          <w:tcPr>
-            <w:tcW w:w="1563" w:type="dxa"/>
-          </w:tcPr>
-          <w:p/>
-        </w:tc>
-        <w:tc>
-          <w:tcPr>
-            <w:tcW w:w="1532" w:type="dxa"/>
-          </w:tcPr>
-          <w:p/>
-        </w:tc>
-        <w:tc>
-          <w:tcPr>
-            <w:tcW w:w="1566" w:type="dxa"/>
-          </w:tcPr>
-          <w:p/>
-        </w:tc>
-        <w:tc>
-          <w:tcPr>
-            <w:tcW w:w="1344" w:type="dxa"/>
-          </w:tcPr>
-          <w:p/>
-        </w:tc>
-        <w:tc>
-          <w:tcPr>
-            <w:tcW w:w="1113" w:type="dxa"/>
-          </w:tcPr>
-          <w:p/>
-        </w:tc>
-      </w:tr>
-      <w:tr>
-        <w:tc>
-          <w:tcPr>
-            <w:tcW w:w="1898" w:type="dxa"/>
-          </w:tcPr>
-          <w:p/>
-        </w:tc>
-        <w:tc>
-          <w:tcPr>
-            <w:tcW w:w="1563" w:type="dxa"/>
-          </w:tcPr>
-          <w:p/>
-        </w:tc>
-        <w:tc>
-          <w:tcPr>
-            <w:tcW w:w="1532" w:type="dxa"/>
-          </w:tcPr>
-          <w:p/>
-        </w:tc>
-        <w:tc>
-          <w:tcPr>
-            <w:tcW w:w="1566" w:type="dxa"/>
-          </w:tcPr>
-          <w:p/>
-        </w:tc>
-        <w:tc>
-          <w:tcPr>
-            <w:tcW w:w="1344" w:type="dxa"/>
-          </w:tcPr>
-          <w:p/>
-        </w:tc>
-        <w:tc>
-          <w:tcPr>
-            <w:tcW w:w="1113" w:type="dxa"/>
-          </w:tcPr>
-          <w:p/>
-        </w:tc>
-      </w:tr>
-      <w:tr>
-        <w:tc>
-          <w:tcPr>
-            <w:tcW w:w="1898" w:type="dxa"/>
-          </w:tcPr>
-          <w:p/>
-        </w:tc>
-        <w:tc>
-          <w:tcPr>
-            <w:tcW w:w="1563" w:type="dxa"/>
-          </w:tcPr>
-          <w:p/>
-        </w:tc>
-        <w:tc>
-          <w:tcPr>
-            <w:tcW w:w="1532" w:type="dxa"/>
-          </w:tcPr>
-          <w:p/>
-        </w:tc>
-        <w:tc>
-          <w:tcPr>
-            <w:tcW w:w="1566" w:type="dxa"/>
-          </w:tcPr>
-          <w:p/>
-        </w:tc>
-        <w:tc>
-          <w:tcPr>
-            <w:tcW w:w="1344" w:type="dxa"/>
-          </w:tcPr>
-          <w:p/>
-        </w:tc>
-        <w:tc>
-          <w:tcPr>
-            <w:tcW w:w="1113" w:type="dxa"/>
-          </w:tcPr>
-          <w:p/>
+              <w:t>The method supposed to use generic wildcard.</w:t>
+            </w:r>
+          </w:p>
         </w:tc>
       </w:tr>
       <w:tr>

</xml_diff>